<commit_message>
Started Abstract and intro
</commit_message>
<xml_diff>
--- a/Paper/PAPER.docx
+++ b/Paper/PAPER.docx
@@ -1,6 +1,6 @@
 
 <file path=word/document.xml><?xml version="1.0" encoding="utf-8"?>
-<w:document xmlns:wpc="http://schemas.microsoft.com/office/word/2010/wordprocessingCanvas" xmlns:cx="http://schemas.microsoft.com/office/drawing/2014/chartex" xmlns:cx1="http://schemas.microsoft.com/office/drawing/2015/9/8/chartex" xmlns:cx2="http://schemas.microsoft.com/office/drawing/2015/10/21/chartex" xmlns:cx3="http://schemas.microsoft.com/office/drawing/2016/5/9/chartex" xmlns:cx4="http://schemas.microsoft.com/office/drawing/2016/5/10/chartex" xmlns:cx5="http://schemas.microsoft.com/office/drawing/2016/5/11/chartex" xmlns:cx6="http://schemas.microsoft.com/office/drawing/2016/5/12/chartex" xmlns:cx7="http://schemas.microsoft.com/office/drawing/2016/5/13/chartex" xmlns:cx8="http://schemas.microsoft.com/office/drawing/2016/5/14/chartex" xmlns:mc="http://schemas.openxmlformats.org/markup-compatibility/2006" xmlns:aink="http://schemas.microsoft.com/office/drawing/2016/ink" xmlns:am3d="http://schemas.microsoft.com/office/drawing/2017/model3d" xmlns:o="urn:schemas-microsoft-com:office:office" xmlns:r="http://schemas.openxmlformats.org/officeDocument/2006/relationships" xmlns:m="http://schemas.openxmlformats.org/officeDocument/2006/math" xmlns:v="urn:schemas-microsoft-com:vml" xmlns:wp14="http://schemas.microsoft.com/office/word/2010/wordprocessingDrawing" xmlns:wp="http://schemas.openxmlformats.org/drawingml/2006/wordprocessingDrawing" xmlns:w10="urn:schemas-microsoft-com:office:word" xmlns:w="http://schemas.openxmlformats.org/wordprocessingml/2006/main" xmlns:w14="http://schemas.microsoft.com/office/word/2010/wordml" xmlns:w15="http://schemas.microsoft.com/office/word/2012/wordml" xmlns:w16cex="http://schemas.microsoft.com/office/word/2018/wordml/cex" xmlns:w16cid="http://schemas.microsoft.com/office/word/2016/wordml/cid" xmlns:w16="http://schemas.microsoft.com/office/word/2018/wordml" xmlns:w16se="http://schemas.microsoft.com/office/word/2015/wordml/symex" xmlns:wpg="http://schemas.microsoft.com/office/word/2010/wordprocessingGroup" xmlns:wpi="http://schemas.microsoft.com/office/word/2010/wordprocessingInk" xmlns:wne="http://schemas.microsoft.com/office/word/2006/wordml" xmlns:wps="http://schemas.microsoft.com/office/word/2010/wordprocessingShape" mc:Ignorable="w14 w15 w16se w16cid w16 w16cex wp14">
+<w:document xmlns:wpc="http://schemas.microsoft.com/office/word/2010/wordprocessingCanvas" xmlns:cx="http://schemas.microsoft.com/office/drawing/2014/chartex" xmlns:cx1="http://schemas.microsoft.com/office/drawing/2015/9/8/chartex" xmlns:cx2="http://schemas.microsoft.com/office/drawing/2015/10/21/chartex" xmlns:cx3="http://schemas.microsoft.com/office/drawing/2016/5/9/chartex" xmlns:cx4="http://schemas.microsoft.com/office/drawing/2016/5/10/chartex" xmlns:cx5="http://schemas.microsoft.com/office/drawing/2016/5/11/chartex" xmlns:cx6="http://schemas.microsoft.com/office/drawing/2016/5/12/chartex" xmlns:cx7="http://schemas.microsoft.com/office/drawing/2016/5/13/chartex" xmlns:cx8="http://schemas.microsoft.com/office/drawing/2016/5/14/chartex" xmlns:mc="http://schemas.openxmlformats.org/markup-compatibility/2006" xmlns:aink="http://schemas.microsoft.com/office/drawing/2016/ink" xmlns:am3d="http://schemas.microsoft.com/office/drawing/2017/model3d" xmlns:o="urn:schemas-microsoft-com:office:office" xmlns:r="http://schemas.openxmlformats.org/officeDocument/2006/relationships" xmlns:m="http://schemas.openxmlformats.org/officeDocument/2006/math" xmlns:v="urn:schemas-microsoft-com:vml" xmlns:wp14="http://schemas.microsoft.com/office/word/2010/wordprocessingDrawing" xmlns:wp="http://schemas.openxmlformats.org/drawingml/2006/wordprocessingDrawing" xmlns:w10="urn:schemas-microsoft-com:office:word" xmlns:w="http://schemas.openxmlformats.org/wordprocessingml/2006/main" xmlns:w14="http://schemas.microsoft.com/office/word/2010/wordml" xmlns:w15="http://schemas.microsoft.com/office/word/2012/wordml" xmlns:w16cid="http://schemas.microsoft.com/office/word/2016/wordml/cid" xmlns:w16se="http://schemas.microsoft.com/office/word/2015/wordml/symex" xmlns:wpg="http://schemas.microsoft.com/office/word/2010/wordprocessingGroup" xmlns:wpi="http://schemas.microsoft.com/office/word/2010/wordprocessingInk" xmlns:wne="http://schemas.microsoft.com/office/word/2006/wordml" xmlns:wps="http://schemas.microsoft.com/office/word/2010/wordprocessingShape" mc:Ignorable="w14 w15 w16se w16cid wp14">
   <w:body>
     <w:p>
       <w:pPr>
@@ -38,6 +38,13 @@
     </w:p>
     <w:sdt>
       <w:sdtPr>
+        <w:rPr>
+          <w:rFonts w:asciiTheme="minorHAnsi" w:eastAsiaTheme="minorHAnsi" w:hAnsiTheme="minorHAnsi" w:cstheme="minorBidi"/>
+          <w:color w:val="auto"/>
+          <w:sz w:val="22"/>
+          <w:szCs w:val="22"/>
+          <w:lang w:eastAsia="en-US"/>
+        </w:rPr>
         <w:id w:val="-1430811631"/>
         <w:docPartObj>
           <w:docPartGallery w:val="Table of Contents"/>
@@ -46,13 +53,8 @@
       </w:sdtPr>
       <w:sdtEndPr>
         <w:rPr>
-          <w:rFonts w:asciiTheme="minorHAnsi" w:eastAsiaTheme="minorHAnsi" w:hAnsiTheme="minorHAnsi" w:cstheme="minorBidi"/>
           <w:b/>
           <w:bCs/>
-          <w:color w:val="auto"/>
-          <w:sz w:val="22"/>
-          <w:szCs w:val="22"/>
-          <w:lang w:eastAsia="en-US"/>
         </w:rPr>
       </w:sdtEndPr>
       <w:sdtContent>
@@ -347,6 +349,1209 @@
     <w:p>
       <w:pPr>
         <w:pStyle w:val="Nessunaspaziatura"/>
+        <w:jc w:val="both"/>
+        <w:rPr>
+          <w:sz w:val="24"/>
+          <w:szCs w:val="24"/>
+        </w:rPr>
+      </w:pPr>
+    </w:p>
+    <w:p>
+      <w:pPr>
+        <w:pStyle w:val="Nessunaspaziatura"/>
+        <w:jc w:val="both"/>
+        <w:rPr>
+          <w:sz w:val="24"/>
+          <w:szCs w:val="24"/>
+        </w:rPr>
+      </w:pPr>
+    </w:p>
+    <w:p>
+      <w:pPr>
+        <w:rPr>
+          <w:sz w:val="24"/>
+          <w:szCs w:val="24"/>
+        </w:rPr>
+      </w:pPr>
+      <w:r>
+        <w:rPr>
+          <w:sz w:val="24"/>
+          <w:szCs w:val="24"/>
+        </w:rPr>
+        <w:br w:type="page"/>
+      </w:r>
+    </w:p>
+    <w:p>
+      <w:pPr>
+        <w:pStyle w:val="Nessunaspaziatura"/>
+        <w:jc w:val="center"/>
+        <w:rPr>
+          <w:b/>
+          <w:bCs/>
+          <w:sz w:val="44"/>
+          <w:szCs w:val="44"/>
+          <w:lang w:val="en-US"/>
+        </w:rPr>
+      </w:pPr>
+      <w:r>
+        <w:rPr>
+          <w:b/>
+          <w:bCs/>
+          <w:sz w:val="44"/>
+          <w:szCs w:val="44"/>
+          <w:lang w:val="en-US"/>
+        </w:rPr>
+        <w:lastRenderedPageBreak/>
+        <w:t>Abstract</w:t>
+      </w:r>
+    </w:p>
+    <w:p>
+      <w:pPr>
+        <w:pStyle w:val="Nessunaspaziatura"/>
+        <w:jc w:val="both"/>
+        <w:rPr>
+          <w:sz w:val="24"/>
+          <w:szCs w:val="24"/>
+          <w:lang w:val="en-US"/>
+        </w:rPr>
+      </w:pPr>
+    </w:p>
+    <w:p>
+      <w:pPr>
+        <w:pStyle w:val="Nessunaspaziatura"/>
+        <w:jc w:val="both"/>
+        <w:rPr>
+          <w:sz w:val="24"/>
+          <w:szCs w:val="24"/>
+          <w:lang w:val="en-US"/>
+        </w:rPr>
+      </w:pPr>
+      <w:r>
+        <w:rPr>
+          <w:sz w:val="24"/>
+          <w:szCs w:val="24"/>
+          <w:lang w:val="en-US"/>
+        </w:rPr>
+        <w:t xml:space="preserve">We explore the application of </w:t>
+      </w:r>
+      <w:r>
+        <w:rPr>
+          <w:strike/>
+          <w:sz w:val="24"/>
+          <w:szCs w:val="24"/>
+          <w:lang w:val="en-US"/>
+        </w:rPr>
+        <w:t>deep residual learning</w:t>
+      </w:r>
+      <w:r>
+        <w:rPr>
+          <w:sz w:val="24"/>
+          <w:szCs w:val="24"/>
+          <w:lang w:val="en-US"/>
+        </w:rPr>
+        <w:t xml:space="preserve"> and </w:t>
+      </w:r>
+      <w:r>
+        <w:rPr>
+          <w:strike/>
+          <w:sz w:val="24"/>
+          <w:szCs w:val="24"/>
+          <w:lang w:val="en-US"/>
+        </w:rPr>
+        <w:t>dilated</w:t>
+      </w:r>
+      <w:r>
+        <w:rPr>
+          <w:strike/>
+          <w:sz w:val="24"/>
+          <w:szCs w:val="24"/>
+          <w:lang w:val="en-US"/>
+        </w:rPr>
+        <w:t xml:space="preserve"> </w:t>
+      </w:r>
+      <w:r>
+        <w:rPr>
+          <w:strike/>
+          <w:sz w:val="24"/>
+          <w:szCs w:val="24"/>
+          <w:lang w:val="en-US"/>
+        </w:rPr>
+        <w:t>convolutions</w:t>
+      </w:r>
+      <w:r>
+        <w:rPr>
+          <w:sz w:val="24"/>
+          <w:szCs w:val="24"/>
+          <w:lang w:val="en-US"/>
+        </w:rPr>
+        <w:t xml:space="preserve"> to the keyword spotting task</w:t>
+      </w:r>
+      <w:r>
+        <w:rPr>
+          <w:sz w:val="24"/>
+          <w:szCs w:val="24"/>
+          <w:lang w:val="en-US"/>
+        </w:rPr>
+        <w:t>.</w:t>
+      </w:r>
+    </w:p>
+    <w:p>
+      <w:pPr>
+        <w:pStyle w:val="Nessunaspaziatura"/>
+        <w:jc w:val="both"/>
+        <w:rPr>
+          <w:sz w:val="24"/>
+          <w:szCs w:val="24"/>
+          <w:lang w:val="en-US"/>
+        </w:rPr>
+      </w:pPr>
+      <w:r>
+        <w:rPr>
+          <w:sz w:val="24"/>
+          <w:szCs w:val="24"/>
+          <w:lang w:val="en-US"/>
+        </w:rPr>
+        <w:t>The proposed model establishes a new state</w:t>
+      </w:r>
+      <w:r>
+        <w:rPr>
+          <w:sz w:val="24"/>
+          <w:szCs w:val="24"/>
+          <w:lang w:val="en-US"/>
+        </w:rPr>
+        <w:t>-</w:t>
+      </w:r>
+      <w:r>
+        <w:rPr>
+          <w:sz w:val="24"/>
+          <w:szCs w:val="24"/>
+          <w:lang w:val="en-US"/>
+        </w:rPr>
+        <w:t xml:space="preserve">of-the-art accuracy of </w:t>
+      </w:r>
+      <w:r>
+        <w:rPr>
+          <w:strike/>
+          <w:sz w:val="24"/>
+          <w:szCs w:val="24"/>
+          <w:lang w:val="en-US"/>
+        </w:rPr>
+        <w:t>94.1%</w:t>
+      </w:r>
+      <w:r>
+        <w:rPr>
+          <w:sz w:val="24"/>
+          <w:szCs w:val="24"/>
+          <w:lang w:val="en-US"/>
+        </w:rPr>
+        <w:t xml:space="preserve"> on Google Speech Commands dataset V2</w:t>
+      </w:r>
+      <w:r>
+        <w:rPr>
+          <w:sz w:val="24"/>
+          <w:szCs w:val="24"/>
+          <w:lang w:val="en-US"/>
+        </w:rPr>
+        <w:t xml:space="preserve"> </w:t>
+      </w:r>
+      <w:r>
+        <w:rPr>
+          <w:sz w:val="24"/>
+          <w:szCs w:val="24"/>
+          <w:lang w:val="en-US"/>
+        </w:rPr>
+        <w:t xml:space="preserve">(for the 20-commands recognition task), while </w:t>
+      </w:r>
+      <w:proofErr w:type="gramStart"/>
+      <w:r>
+        <w:rPr>
+          <w:sz w:val="24"/>
+          <w:szCs w:val="24"/>
+          <w:lang w:val="en-US"/>
+        </w:rPr>
+        <w:t>still keeping</w:t>
+      </w:r>
+      <w:proofErr w:type="gramEnd"/>
+      <w:r>
+        <w:rPr>
+          <w:sz w:val="24"/>
+          <w:szCs w:val="24"/>
+          <w:lang w:val="en-US"/>
+        </w:rPr>
+        <w:t xml:space="preserve"> a small footprint of only </w:t>
+      </w:r>
+      <w:r>
+        <w:rPr>
+          <w:strike/>
+          <w:sz w:val="24"/>
+          <w:szCs w:val="24"/>
+          <w:lang w:val="en-US"/>
+        </w:rPr>
+        <w:t>202K</w:t>
+      </w:r>
+      <w:r>
+        <w:rPr>
+          <w:sz w:val="24"/>
+          <w:szCs w:val="24"/>
+          <w:lang w:val="en-US"/>
+        </w:rPr>
+        <w:t xml:space="preserve"> </w:t>
+      </w:r>
+      <w:r>
+        <w:rPr>
+          <w:sz w:val="24"/>
+          <w:szCs w:val="24"/>
+          <w:lang w:val="en-US"/>
+        </w:rPr>
+        <w:t>trainable parameters.</w:t>
+      </w:r>
+    </w:p>
+    <w:p>
+      <w:pPr>
+        <w:pStyle w:val="Nessunaspaziatura"/>
+        <w:jc w:val="both"/>
+        <w:rPr>
+          <w:sz w:val="24"/>
+          <w:szCs w:val="24"/>
+          <w:lang w:val="en-US"/>
+        </w:rPr>
+      </w:pPr>
+    </w:p>
+    <w:p>
+      <w:pPr>
+        <w:pStyle w:val="Nessunaspaziatura"/>
+        <w:jc w:val="both"/>
+        <w:rPr>
+          <w:sz w:val="24"/>
+          <w:szCs w:val="24"/>
+          <w:lang w:val="en-US"/>
+        </w:rPr>
+      </w:pPr>
+    </w:p>
+    <w:p>
+      <w:pPr>
+        <w:pStyle w:val="Nessunaspaziatura"/>
+        <w:jc w:val="both"/>
+        <w:rPr>
+          <w:sz w:val="24"/>
+          <w:szCs w:val="24"/>
+          <w:lang w:val="en-US"/>
+        </w:rPr>
+      </w:pPr>
+      <w:r>
+        <w:rPr>
+          <w:b/>
+          <w:bCs/>
+          <w:sz w:val="24"/>
+          <w:szCs w:val="24"/>
+          <w:lang w:val="en-US"/>
+        </w:rPr>
+        <w:t>Keywords</w:t>
+      </w:r>
+      <w:r>
+        <w:rPr>
+          <w:sz w:val="24"/>
+          <w:szCs w:val="24"/>
+          <w:lang w:val="en-US"/>
+        </w:rPr>
+        <w:t>: human voice, command recognition, attention mechanism, deep learning</w:t>
+      </w:r>
+      <w:r>
+        <w:rPr>
+          <w:sz w:val="24"/>
+          <w:szCs w:val="24"/>
+          <w:lang w:val="en-US"/>
+        </w:rPr>
+        <w:t xml:space="preserve">, </w:t>
+      </w:r>
+      <w:r>
+        <w:rPr>
+          <w:sz w:val="24"/>
+          <w:szCs w:val="24"/>
+          <w:lang w:val="en-US"/>
+        </w:rPr>
+        <w:t>keyword spotting</w:t>
+      </w:r>
+    </w:p>
+    <w:p>
+      <w:pPr>
+        <w:pStyle w:val="Nessunaspaziatura"/>
+        <w:jc w:val="both"/>
+        <w:rPr>
+          <w:sz w:val="24"/>
+          <w:szCs w:val="24"/>
+          <w:lang w:val="en-US"/>
+        </w:rPr>
+      </w:pPr>
+    </w:p>
+    <w:p>
+      <w:pPr>
+        <w:pStyle w:val="Nessunaspaziatura"/>
+        <w:jc w:val="both"/>
+        <w:rPr>
+          <w:sz w:val="24"/>
+          <w:szCs w:val="24"/>
+          <w:lang w:val="en-US"/>
+        </w:rPr>
+      </w:pPr>
+    </w:p>
+    <w:p>
+      <w:pPr>
+        <w:pStyle w:val="Nessunaspaziatura"/>
+        <w:jc w:val="both"/>
+        <w:rPr>
+          <w:sz w:val="24"/>
+          <w:szCs w:val="24"/>
+          <w:lang w:val="en-US"/>
+        </w:rPr>
+      </w:pPr>
+    </w:p>
+    <w:p>
+      <w:pPr>
+        <w:pStyle w:val="Nessunaspaziatura"/>
+        <w:jc w:val="both"/>
+        <w:rPr>
+          <w:sz w:val="24"/>
+          <w:szCs w:val="24"/>
+          <w:lang w:val="en-US"/>
+        </w:rPr>
+      </w:pPr>
+    </w:p>
+    <w:p>
+      <w:pPr>
+        <w:pStyle w:val="Nessunaspaziatura"/>
+        <w:jc w:val="both"/>
+        <w:rPr>
+          <w:sz w:val="24"/>
+          <w:szCs w:val="24"/>
+          <w:lang w:val="en-US"/>
+        </w:rPr>
+      </w:pPr>
+    </w:p>
+    <w:p>
+      <w:pPr>
+        <w:pStyle w:val="Nessunaspaziatura"/>
+        <w:jc w:val="both"/>
+        <w:rPr>
+          <w:sz w:val="24"/>
+          <w:szCs w:val="24"/>
+          <w:lang w:val="en-US"/>
+        </w:rPr>
+      </w:pPr>
+    </w:p>
+    <w:p>
+      <w:pPr>
+        <w:pStyle w:val="Nessunaspaziatura"/>
+        <w:jc w:val="both"/>
+        <w:rPr>
+          <w:sz w:val="24"/>
+          <w:szCs w:val="24"/>
+          <w:lang w:val="en-US"/>
+        </w:rPr>
+      </w:pPr>
+    </w:p>
+    <w:p>
+      <w:pPr>
+        <w:pStyle w:val="Nessunaspaziatura"/>
+        <w:jc w:val="both"/>
+        <w:rPr>
+          <w:sz w:val="24"/>
+          <w:szCs w:val="24"/>
+          <w:lang w:val="en-US"/>
+        </w:rPr>
+      </w:pPr>
+    </w:p>
+    <w:p>
+      <w:pPr>
+        <w:pStyle w:val="Nessunaspaziatura"/>
+        <w:jc w:val="both"/>
+        <w:rPr>
+          <w:sz w:val="24"/>
+          <w:szCs w:val="24"/>
+          <w:lang w:val="en-US"/>
+        </w:rPr>
+      </w:pPr>
+    </w:p>
+    <w:p>
+      <w:pPr>
+        <w:pStyle w:val="Nessunaspaziatura"/>
+        <w:jc w:val="center"/>
+        <w:rPr>
+          <w:b/>
+          <w:bCs/>
+          <w:sz w:val="44"/>
+          <w:szCs w:val="44"/>
+          <w:lang w:val="en-US"/>
+        </w:rPr>
+      </w:pPr>
+      <w:r>
+        <w:rPr>
+          <w:b/>
+          <w:bCs/>
+          <w:sz w:val="44"/>
+          <w:szCs w:val="44"/>
+          <w:lang w:val="en-US"/>
+        </w:rPr>
+        <w:t>Introduction</w:t>
+      </w:r>
+    </w:p>
+    <w:p>
+      <w:pPr>
+        <w:pStyle w:val="Nessunaspaziatura"/>
+        <w:jc w:val="both"/>
+        <w:rPr>
+          <w:sz w:val="24"/>
+          <w:szCs w:val="24"/>
+          <w:lang w:val="en-US"/>
+        </w:rPr>
+      </w:pPr>
+    </w:p>
+    <w:p>
+      <w:pPr>
+        <w:pStyle w:val="Nessunaspaziatura"/>
+        <w:shd w:val="clear" w:color="auto" w:fill="FFC000"/>
+        <w:jc w:val="both"/>
+        <w:rPr>
+          <w:sz w:val="24"/>
+          <w:szCs w:val="24"/>
+          <w:lang w:val="en-US"/>
+        </w:rPr>
+      </w:pPr>
+      <w:r>
+        <w:rPr>
+          <w:sz w:val="24"/>
+          <w:szCs w:val="24"/>
+          <w:lang w:val="en-US"/>
+        </w:rPr>
+        <w:t>The goal of keyword spotting is to detect a relatively small set</w:t>
+      </w:r>
+      <w:r>
+        <w:rPr>
+          <w:sz w:val="24"/>
+          <w:szCs w:val="24"/>
+          <w:lang w:val="en-US"/>
+        </w:rPr>
+        <w:t xml:space="preserve"> </w:t>
+      </w:r>
+      <w:r>
+        <w:rPr>
+          <w:sz w:val="24"/>
+          <w:szCs w:val="24"/>
+          <w:lang w:val="en-US"/>
+        </w:rPr>
+        <w:t>of predefined keywords in a stream of user utterances, usually</w:t>
+      </w:r>
+      <w:r>
+        <w:rPr>
+          <w:sz w:val="24"/>
+          <w:szCs w:val="24"/>
+          <w:lang w:val="en-US"/>
+        </w:rPr>
+        <w:t xml:space="preserve"> </w:t>
+      </w:r>
+      <w:r>
+        <w:rPr>
+          <w:sz w:val="24"/>
+          <w:szCs w:val="24"/>
+          <w:lang w:val="en-US"/>
+        </w:rPr>
+        <w:t>in the context of an intelligent agent on a mobile phone or a</w:t>
+      </w:r>
+      <w:r>
+        <w:rPr>
+          <w:sz w:val="24"/>
+          <w:szCs w:val="24"/>
+          <w:lang w:val="en-US"/>
+        </w:rPr>
+        <w:t xml:space="preserve"> </w:t>
+      </w:r>
+      <w:r>
+        <w:rPr>
+          <w:sz w:val="24"/>
+          <w:szCs w:val="24"/>
+          <w:lang w:val="en-US"/>
+        </w:rPr>
+        <w:t>consumer “smart home” device. Such a capability complements</w:t>
+      </w:r>
+      <w:r>
+        <w:rPr>
+          <w:sz w:val="24"/>
+          <w:szCs w:val="24"/>
+          <w:lang w:val="en-US"/>
+        </w:rPr>
+        <w:t xml:space="preserve"> </w:t>
+      </w:r>
+      <w:proofErr w:type="gramStart"/>
+      <w:r>
+        <w:rPr>
+          <w:sz w:val="24"/>
+          <w:szCs w:val="24"/>
+          <w:lang w:val="en-US"/>
+        </w:rPr>
+        <w:t>full</w:t>
+      </w:r>
+      <w:proofErr w:type="gramEnd"/>
+      <w:r>
+        <w:rPr>
+          <w:sz w:val="24"/>
+          <w:szCs w:val="24"/>
+          <w:lang w:val="en-US"/>
+        </w:rPr>
+        <w:t xml:space="preserve"> automatic speech recognition, which is typically</w:t>
+      </w:r>
+      <w:r>
+        <w:rPr>
+          <w:sz w:val="24"/>
+          <w:szCs w:val="24"/>
+          <w:lang w:val="en-US"/>
+        </w:rPr>
+        <w:t xml:space="preserve"> </w:t>
+      </w:r>
+      <w:r>
+        <w:rPr>
+          <w:sz w:val="24"/>
+          <w:szCs w:val="24"/>
+          <w:lang w:val="en-US"/>
+        </w:rPr>
+        <w:t>performed in the cloud. Because cloud-based interpretation</w:t>
+      </w:r>
+      <w:r>
+        <w:rPr>
+          <w:sz w:val="24"/>
+          <w:szCs w:val="24"/>
+          <w:lang w:val="en-US"/>
+        </w:rPr>
+        <w:t xml:space="preserve"> </w:t>
+      </w:r>
+      <w:r>
+        <w:rPr>
+          <w:sz w:val="24"/>
+          <w:szCs w:val="24"/>
+          <w:lang w:val="en-US"/>
+        </w:rPr>
+        <w:t>of speech input requires transferring audio recordings from</w:t>
+      </w:r>
+      <w:r>
+        <w:rPr>
+          <w:sz w:val="24"/>
+          <w:szCs w:val="24"/>
+          <w:lang w:val="en-US"/>
+        </w:rPr>
+        <w:t xml:space="preserve"> </w:t>
+      </w:r>
+      <w:r>
+        <w:rPr>
+          <w:sz w:val="24"/>
+          <w:szCs w:val="24"/>
+          <w:lang w:val="en-US"/>
+        </w:rPr>
+        <w:t>the user’s device, there are significant privacy implications.</w:t>
+      </w:r>
+      <w:r>
+        <w:rPr>
+          <w:sz w:val="24"/>
+          <w:szCs w:val="24"/>
+          <w:lang w:val="en-US"/>
+        </w:rPr>
+        <w:t xml:space="preserve"> </w:t>
+      </w:r>
+      <w:r>
+        <w:rPr>
+          <w:sz w:val="24"/>
+          <w:szCs w:val="24"/>
+          <w:lang w:val="en-US"/>
+        </w:rPr>
+        <w:t>Therefore, on-device keyword spotting has two main uses:</w:t>
+      </w:r>
+      <w:r>
+        <w:rPr>
+          <w:sz w:val="24"/>
+          <w:szCs w:val="24"/>
+          <w:lang w:val="en-US"/>
+        </w:rPr>
+        <w:t xml:space="preserve"> </w:t>
+      </w:r>
+      <w:r>
+        <w:rPr>
+          <w:sz w:val="24"/>
+          <w:szCs w:val="24"/>
+          <w:lang w:val="en-US"/>
+        </w:rPr>
+        <w:t>First, recognition of common commands such as “on” and</w:t>
+      </w:r>
+      <w:r>
+        <w:rPr>
+          <w:sz w:val="24"/>
+          <w:szCs w:val="24"/>
+          <w:lang w:val="en-US"/>
+        </w:rPr>
+        <w:t xml:space="preserve"> </w:t>
+      </w:r>
+      <w:r>
+        <w:rPr>
+          <w:sz w:val="24"/>
+          <w:szCs w:val="24"/>
+          <w:lang w:val="en-US"/>
+        </w:rPr>
+        <w:t>“off” as well as other frequent words such as “yes” and “no”</w:t>
+      </w:r>
+      <w:r>
+        <w:rPr>
+          <w:sz w:val="24"/>
+          <w:szCs w:val="24"/>
+          <w:lang w:val="en-US"/>
+        </w:rPr>
+        <w:t xml:space="preserve"> </w:t>
+      </w:r>
+      <w:r>
+        <w:rPr>
+          <w:sz w:val="24"/>
+          <w:szCs w:val="24"/>
+          <w:lang w:val="en-US"/>
+        </w:rPr>
+        <w:t>can be accomplished directly on the user’s device, thereby</w:t>
+      </w:r>
+      <w:r>
+        <w:rPr>
+          <w:sz w:val="24"/>
+          <w:szCs w:val="24"/>
+          <w:lang w:val="en-US"/>
+        </w:rPr>
+        <w:t xml:space="preserve"> </w:t>
+      </w:r>
+      <w:r>
+        <w:rPr>
+          <w:sz w:val="24"/>
+          <w:szCs w:val="24"/>
+          <w:lang w:val="en-US"/>
+        </w:rPr>
+        <w:t>sidestepping any potential privacy concerns. Second, keyword</w:t>
+      </w:r>
+      <w:r>
+        <w:rPr>
+          <w:sz w:val="24"/>
+          <w:szCs w:val="24"/>
+          <w:lang w:val="en-US"/>
+        </w:rPr>
+        <w:t xml:space="preserve"> </w:t>
+      </w:r>
+      <w:r>
+        <w:rPr>
+          <w:sz w:val="24"/>
+          <w:szCs w:val="24"/>
+          <w:lang w:val="en-US"/>
+        </w:rPr>
+        <w:t>spotting can be used to detect “command triggers” such</w:t>
+      </w:r>
+      <w:r>
+        <w:rPr>
+          <w:sz w:val="24"/>
+          <w:szCs w:val="24"/>
+          <w:lang w:val="en-US"/>
+        </w:rPr>
+        <w:t xml:space="preserve"> </w:t>
+      </w:r>
+      <w:r>
+        <w:rPr>
+          <w:sz w:val="24"/>
+          <w:szCs w:val="24"/>
+          <w:lang w:val="en-US"/>
+        </w:rPr>
+        <w:t>as “hey Siri”, which provide explicit cues for interactions directed</w:t>
+      </w:r>
+      <w:r>
+        <w:rPr>
+          <w:sz w:val="24"/>
+          <w:szCs w:val="24"/>
+          <w:lang w:val="en-US"/>
+        </w:rPr>
+        <w:t xml:space="preserve"> </w:t>
+      </w:r>
+      <w:r>
+        <w:rPr>
+          <w:sz w:val="24"/>
+          <w:szCs w:val="24"/>
+          <w:lang w:val="en-US"/>
+        </w:rPr>
+        <w:t>at the device. It is additionally desirable that such</w:t>
+      </w:r>
+      <w:r>
+        <w:rPr>
+          <w:sz w:val="24"/>
+          <w:szCs w:val="24"/>
+          <w:lang w:val="en-US"/>
+        </w:rPr>
+        <w:t xml:space="preserve"> </w:t>
+      </w:r>
+      <w:r>
+        <w:rPr>
+          <w:sz w:val="24"/>
+          <w:szCs w:val="24"/>
+          <w:lang w:val="en-US"/>
+        </w:rPr>
+        <w:t>models have a small footprint (for example, measured in the</w:t>
+      </w:r>
+      <w:r>
+        <w:rPr>
+          <w:sz w:val="24"/>
+          <w:szCs w:val="24"/>
+          <w:lang w:val="en-US"/>
+        </w:rPr>
+        <w:t xml:space="preserve"> </w:t>
+      </w:r>
+      <w:r>
+        <w:rPr>
+          <w:sz w:val="24"/>
+          <w:szCs w:val="24"/>
+          <w:lang w:val="en-US"/>
+        </w:rPr>
+        <w:t>number of model parameters) so they can be deployed on low</w:t>
+      </w:r>
+      <w:r>
+        <w:rPr>
+          <w:sz w:val="24"/>
+          <w:szCs w:val="24"/>
+          <w:lang w:val="en-US"/>
+        </w:rPr>
+        <w:t xml:space="preserve"> </w:t>
+      </w:r>
+      <w:r>
+        <w:rPr>
+          <w:sz w:val="24"/>
+          <w:szCs w:val="24"/>
+          <w:lang w:val="en-US"/>
+        </w:rPr>
+        <w:t>power and performance-limited devices.</w:t>
+      </w:r>
+    </w:p>
+    <w:p>
+      <w:pPr>
+        <w:pStyle w:val="Nessunaspaziatura"/>
+        <w:shd w:val="clear" w:color="auto" w:fill="FFC000"/>
+        <w:jc w:val="both"/>
+        <w:rPr>
+          <w:sz w:val="24"/>
+          <w:szCs w:val="24"/>
+          <w:lang w:val="en-US"/>
+        </w:rPr>
+      </w:pPr>
+      <w:r>
+        <w:rPr>
+          <w:sz w:val="24"/>
+          <w:szCs w:val="24"/>
+          <w:lang w:val="en-US"/>
+        </w:rPr>
+        <w:t>In recent years, neural networks have been shown to provide</w:t>
+      </w:r>
+      <w:r>
+        <w:rPr>
+          <w:sz w:val="24"/>
+          <w:szCs w:val="24"/>
+          <w:lang w:val="en-US"/>
+        </w:rPr>
+        <w:t xml:space="preserve"> </w:t>
+      </w:r>
+      <w:r>
+        <w:rPr>
+          <w:sz w:val="24"/>
+          <w:szCs w:val="24"/>
+          <w:lang w:val="en-US"/>
+        </w:rPr>
+        <w:t>effective solutions to the small-footprint keyword spotting</w:t>
+      </w:r>
+      <w:r>
+        <w:rPr>
+          <w:sz w:val="24"/>
+          <w:szCs w:val="24"/>
+          <w:lang w:val="en-US"/>
+        </w:rPr>
+        <w:t xml:space="preserve"> </w:t>
+      </w:r>
+      <w:r>
+        <w:rPr>
+          <w:sz w:val="24"/>
+          <w:szCs w:val="24"/>
+          <w:lang w:val="en-US"/>
+        </w:rPr>
+        <w:t>problem. Research typically focuses on a tradeoff between</w:t>
+      </w:r>
+      <w:r>
+        <w:rPr>
+          <w:sz w:val="24"/>
+          <w:szCs w:val="24"/>
+          <w:lang w:val="en-US"/>
+        </w:rPr>
+        <w:t xml:space="preserve"> </w:t>
+      </w:r>
+      <w:r>
+        <w:rPr>
+          <w:sz w:val="24"/>
+          <w:szCs w:val="24"/>
+          <w:lang w:val="en-US"/>
+        </w:rPr>
+        <w:t>achieving high detection accuracy and having a small</w:t>
+      </w:r>
+      <w:r>
+        <w:rPr>
+          <w:sz w:val="24"/>
+          <w:szCs w:val="24"/>
+          <w:lang w:val="en-US"/>
+        </w:rPr>
+        <w:t xml:space="preserve"> </w:t>
+      </w:r>
+      <w:r>
+        <w:rPr>
+          <w:sz w:val="24"/>
+          <w:szCs w:val="24"/>
+          <w:lang w:val="en-US"/>
+        </w:rPr>
+        <w:t>footprint. Compact models are usually variants derived from</w:t>
+      </w:r>
+      <w:r>
+        <w:rPr>
+          <w:sz w:val="24"/>
+          <w:szCs w:val="24"/>
+          <w:lang w:val="en-US"/>
+        </w:rPr>
+        <w:t xml:space="preserve"> </w:t>
+      </w:r>
+      <w:r>
+        <w:rPr>
+          <w:sz w:val="24"/>
+          <w:szCs w:val="24"/>
+          <w:lang w:val="en-US"/>
+        </w:rPr>
+        <w:t>a full model that sacrifice accuracy for a smaller model footprint,</w:t>
+      </w:r>
+      <w:r>
+        <w:rPr>
+          <w:sz w:val="24"/>
+          <w:szCs w:val="24"/>
+          <w:lang w:val="en-US"/>
+        </w:rPr>
+        <w:t xml:space="preserve"> </w:t>
+      </w:r>
+      <w:r>
+        <w:rPr>
+          <w:sz w:val="24"/>
+          <w:szCs w:val="24"/>
+          <w:lang w:val="en-US"/>
+        </w:rPr>
+        <w:t xml:space="preserve">often via some form of </w:t>
+      </w:r>
+      <w:proofErr w:type="spellStart"/>
+      <w:r>
+        <w:rPr>
+          <w:sz w:val="24"/>
+          <w:szCs w:val="24"/>
+          <w:lang w:val="en-US"/>
+        </w:rPr>
+        <w:t>sparsification</w:t>
+      </w:r>
+      <w:proofErr w:type="spellEnd"/>
+      <w:r>
+        <w:rPr>
+          <w:sz w:val="24"/>
+          <w:szCs w:val="24"/>
+          <w:lang w:val="en-US"/>
+        </w:rPr>
+        <w:t>.</w:t>
+      </w:r>
+    </w:p>
+    <w:p>
+      <w:pPr>
+        <w:pStyle w:val="Nessunaspaziatura"/>
+        <w:shd w:val="clear" w:color="auto" w:fill="FFC000"/>
+        <w:jc w:val="both"/>
+        <w:rPr>
+          <w:sz w:val="24"/>
+          <w:szCs w:val="24"/>
+          <w:lang w:val="en-US"/>
+        </w:rPr>
+      </w:pPr>
+      <w:r>
+        <w:rPr>
+          <w:sz w:val="24"/>
+          <w:szCs w:val="24"/>
+          <w:lang w:val="en-US"/>
+        </w:rPr>
+        <w:t xml:space="preserve">In this work, we focus on </w:t>
+      </w:r>
+      <w:r>
+        <w:rPr>
+          <w:strike/>
+          <w:sz w:val="24"/>
+          <w:szCs w:val="24"/>
+          <w:lang w:val="en-US"/>
+        </w:rPr>
+        <w:t>convolutional neural networks</w:t>
+      </w:r>
+      <w:r>
+        <w:rPr>
+          <w:strike/>
+          <w:sz w:val="24"/>
+          <w:szCs w:val="24"/>
+          <w:lang w:val="en-US"/>
+        </w:rPr>
+        <w:t xml:space="preserve"> </w:t>
+      </w:r>
+      <w:r>
+        <w:rPr>
+          <w:strike/>
+          <w:sz w:val="24"/>
+          <w:szCs w:val="24"/>
+          <w:lang w:val="en-US"/>
+        </w:rPr>
+        <w:t>(CNNs)</w:t>
+      </w:r>
+      <w:r>
+        <w:rPr>
+          <w:sz w:val="24"/>
+          <w:szCs w:val="24"/>
+          <w:lang w:val="en-US"/>
+        </w:rPr>
+        <w:t>, a class of models that has been successfully applied</w:t>
+      </w:r>
+      <w:r>
+        <w:rPr>
+          <w:sz w:val="24"/>
+          <w:szCs w:val="24"/>
+          <w:lang w:val="en-US"/>
+        </w:rPr>
+        <w:t xml:space="preserve"> </w:t>
+      </w:r>
+      <w:r>
+        <w:rPr>
+          <w:sz w:val="24"/>
+          <w:szCs w:val="24"/>
+          <w:lang w:val="en-US"/>
+        </w:rPr>
+        <w:t xml:space="preserve">to small-footprint keyword spotting in recent years. </w:t>
+      </w:r>
+      <w:proofErr w:type="gramStart"/>
+      <w:r>
+        <w:rPr>
+          <w:sz w:val="24"/>
+          <w:szCs w:val="24"/>
+          <w:lang w:val="en-US"/>
+        </w:rPr>
+        <w:t>In particular,</w:t>
+      </w:r>
+      <w:r>
+        <w:rPr>
+          <w:sz w:val="24"/>
+          <w:szCs w:val="24"/>
+          <w:lang w:val="en-US"/>
+        </w:rPr>
+        <w:t xml:space="preserve"> </w:t>
+      </w:r>
+      <w:r>
+        <w:rPr>
+          <w:sz w:val="24"/>
+          <w:szCs w:val="24"/>
+          <w:lang w:val="en-US"/>
+        </w:rPr>
+        <w:t>we</w:t>
+      </w:r>
+      <w:proofErr w:type="gramEnd"/>
+      <w:r>
+        <w:rPr>
+          <w:sz w:val="24"/>
+          <w:szCs w:val="24"/>
+          <w:lang w:val="en-US"/>
+        </w:rPr>
+        <w:t xml:space="preserve"> explore the use of </w:t>
+      </w:r>
+      <w:r>
+        <w:rPr>
+          <w:strike/>
+          <w:sz w:val="24"/>
+          <w:szCs w:val="24"/>
+          <w:lang w:val="en-US"/>
+        </w:rPr>
+        <w:t>residual learning techniques</w:t>
+      </w:r>
+      <w:r>
+        <w:rPr>
+          <w:sz w:val="24"/>
+          <w:szCs w:val="24"/>
+          <w:lang w:val="en-US"/>
+        </w:rPr>
+        <w:t xml:space="preserve"> and</w:t>
+      </w:r>
+      <w:r>
+        <w:rPr>
+          <w:sz w:val="24"/>
+          <w:szCs w:val="24"/>
+          <w:lang w:val="en-US"/>
+        </w:rPr>
+        <w:t xml:space="preserve"> </w:t>
+      </w:r>
+      <w:r>
+        <w:rPr>
+          <w:strike/>
+          <w:sz w:val="24"/>
+          <w:szCs w:val="24"/>
+          <w:lang w:val="en-US"/>
+        </w:rPr>
+        <w:t>dilated convolutions</w:t>
+      </w:r>
+      <w:r>
+        <w:rPr>
+          <w:sz w:val="24"/>
+          <w:szCs w:val="24"/>
+          <w:lang w:val="en-US"/>
+        </w:rPr>
+        <w:t>.</w:t>
+      </w:r>
+    </w:p>
+    <w:p>
+      <w:pPr>
+        <w:pStyle w:val="Nessunaspaziatura"/>
+        <w:jc w:val="both"/>
+        <w:rPr>
+          <w:sz w:val="24"/>
+          <w:szCs w:val="24"/>
+          <w:lang w:val="en-US"/>
+        </w:rPr>
+      </w:pPr>
+    </w:p>
+    <w:p>
+      <w:pPr>
+        <w:pStyle w:val="Nessunaspaziatura"/>
+        <w:jc w:val="both"/>
+        <w:rPr>
+          <w:sz w:val="24"/>
+          <w:szCs w:val="24"/>
+          <w:lang w:val="en-US"/>
+        </w:rPr>
+      </w:pPr>
+    </w:p>
+    <w:p>
+      <w:pPr>
+        <w:pStyle w:val="Nessunaspaziatura"/>
+        <w:jc w:val="both"/>
+        <w:rPr>
+          <w:sz w:val="24"/>
+          <w:szCs w:val="24"/>
+          <w:lang w:val="en-US"/>
+        </w:rPr>
+      </w:pPr>
+    </w:p>
+    <w:p>
+      <w:pPr>
+        <w:pStyle w:val="Nessunaspaziatura"/>
+        <w:jc w:val="both"/>
+        <w:rPr>
+          <w:sz w:val="24"/>
+          <w:szCs w:val="24"/>
+          <w:lang w:val="en-US"/>
+        </w:rPr>
+      </w:pPr>
+    </w:p>
+    <w:p>
+      <w:pPr>
+        <w:pStyle w:val="Nessunaspaziatura"/>
+        <w:jc w:val="both"/>
+        <w:rPr>
+          <w:sz w:val="24"/>
+          <w:szCs w:val="24"/>
+          <w:lang w:val="en-US"/>
+        </w:rPr>
+      </w:pPr>
+    </w:p>
+    <w:p>
+      <w:pPr>
+        <w:pStyle w:val="Nessunaspaziatura"/>
+        <w:jc w:val="both"/>
+        <w:rPr>
+          <w:sz w:val="24"/>
+          <w:szCs w:val="24"/>
+          <w:lang w:val="en-US"/>
+        </w:rPr>
+      </w:pPr>
+    </w:p>
+    <w:p>
+      <w:pPr>
+        <w:pStyle w:val="Nessunaspaziatura"/>
+        <w:jc w:val="both"/>
+        <w:rPr>
+          <w:sz w:val="24"/>
+          <w:szCs w:val="24"/>
+          <w:lang w:val="en-US"/>
+        </w:rPr>
+      </w:pPr>
+      <w:bookmarkStart w:id="0" w:name="_GoBack"/>
+      <w:bookmarkEnd w:id="0"/>
+    </w:p>
+    <w:p>
+      <w:pPr>
+        <w:pStyle w:val="Nessunaspaziatura"/>
+        <w:jc w:val="both"/>
+        <w:rPr>
+          <w:sz w:val="24"/>
+          <w:szCs w:val="24"/>
+          <w:lang w:val="en-US"/>
+        </w:rPr>
+      </w:pPr>
+    </w:p>
+    <w:p>
+      <w:pPr>
+        <w:pStyle w:val="Nessunaspaziatura"/>
+        <w:jc w:val="both"/>
+        <w:rPr>
+          <w:sz w:val="24"/>
+          <w:szCs w:val="24"/>
+          <w:lang w:val="en-US"/>
+        </w:rPr>
+      </w:pPr>
+    </w:p>
+    <w:p>
+      <w:pPr>
+        <w:pStyle w:val="Nessunaspaziatura"/>
+        <w:jc w:val="both"/>
+        <w:rPr>
+          <w:sz w:val="24"/>
+          <w:szCs w:val="24"/>
+          <w:lang w:val="en-US"/>
+        </w:rPr>
+      </w:pPr>
+    </w:p>
+    <w:p>
+      <w:pPr>
+        <w:pStyle w:val="Nessunaspaziatura"/>
+        <w:jc w:val="both"/>
+        <w:rPr>
+          <w:sz w:val="24"/>
+          <w:szCs w:val="24"/>
+          <w:lang w:val="en-US"/>
+        </w:rPr>
+      </w:pPr>
+    </w:p>
+    <w:p>
+      <w:pPr>
+        <w:pStyle w:val="Nessunaspaziatura"/>
+        <w:jc w:val="both"/>
+        <w:rPr>
+          <w:sz w:val="24"/>
+          <w:szCs w:val="24"/>
+          <w:lang w:val="en-US"/>
+        </w:rPr>
+      </w:pPr>
+    </w:p>
+    <w:p>
+      <w:pPr>
+        <w:pStyle w:val="Nessunaspaziatura"/>
+        <w:jc w:val="both"/>
+        <w:rPr>
+          <w:sz w:val="24"/>
+          <w:szCs w:val="24"/>
+        </w:rPr>
+      </w:pPr>
+    </w:p>
+    <w:p>
+      <w:pPr>
+        <w:pStyle w:val="Nessunaspaziatura"/>
         <w:shd w:val="clear" w:color="auto" w:fill="FFC000"/>
         <w:jc w:val="both"/>
         <w:rPr>
@@ -389,7 +1594,7 @@
           <w:lang w:val="en-US"/>
         </w:rPr>
       </w:pPr>
-      <w:bookmarkStart w:id="0" w:name="_Toc45891597"/>
+      <w:bookmarkStart w:id="1" w:name="_Toc45891597"/>
       <w:r>
         <w:rPr>
           <w:b/>
@@ -400,7 +1605,7 @@
         </w:rPr>
         <w:t>Proposed End-to-End Architecture</w:t>
       </w:r>
-      <w:bookmarkEnd w:id="0"/>
+      <w:bookmarkEnd w:id="1"/>
     </w:p>
     <w:p>
       <w:pPr>
@@ -1081,25 +2286,7 @@
           <w:szCs w:val="24"/>
           <w:lang w:val="en-US"/>
         </w:rPr>
-        <w:t xml:space="preserve">which are denoted in Equations 5 and </w:t>
-      </w:r>
-      <w:proofErr w:type="gramStart"/>
-      <w:r>
-        <w:rPr>
-          <w:sz w:val="24"/>
-          <w:szCs w:val="24"/>
-          <w:lang w:val="en-US"/>
-        </w:rPr>
-        <w:t>6</w:t>
-      </w:r>
-      <w:proofErr w:type="gramEnd"/>
-      <w:r>
-        <w:rPr>
-          <w:sz w:val="24"/>
-          <w:szCs w:val="24"/>
-          <w:lang w:val="en-US"/>
-        </w:rPr>
-        <w:t xml:space="preserve"> respectively.</w:t>
+        <w:t>which are denoted in Equations 5 and 6 respectively.</w:t>
       </w:r>
     </w:p>
     <w:p>
@@ -1119,7 +2306,6 @@
           <w:szCs w:val="24"/>
           <w:lang w:val="en-US"/>
         </w:rPr>
-        <w:lastRenderedPageBreak/>
         <w:t>When there are K</w:t>
       </w:r>
       <w:r>
@@ -1465,7 +2651,7 @@
           <w:lang w:val="en-US"/>
         </w:rPr>
       </w:pPr>
-      <w:bookmarkStart w:id="1" w:name="_Toc45891598"/>
+      <w:bookmarkStart w:id="2" w:name="_Toc45891598"/>
       <w:r>
         <w:rPr>
           <w:b/>
@@ -1477,7 +2663,7 @@
         <w:lastRenderedPageBreak/>
         <w:t>Preprocessing</w:t>
       </w:r>
-      <w:bookmarkEnd w:id="1"/>
+      <w:bookmarkEnd w:id="2"/>
     </w:p>
     <w:p>
       <w:pPr>
@@ -1566,7 +2752,7 @@
           <w:lang w:val="en-US"/>
         </w:rPr>
       </w:pPr>
-      <w:bookmarkStart w:id="2" w:name="_Toc45891599"/>
+      <w:bookmarkStart w:id="3" w:name="_Toc45891599"/>
       <w:r>
         <w:rPr>
           <w:b/>
@@ -1577,7 +2763,7 @@
         </w:rPr>
         <w:t>Dataset</w:t>
       </w:r>
-      <w:bookmarkEnd w:id="2"/>
+      <w:bookmarkEnd w:id="3"/>
     </w:p>
     <w:p>
       <w:pPr>
@@ -1813,7 +2999,7 @@
 </file>
 
 <file path=word/styles.xml><?xml version="1.0" encoding="utf-8"?>
-<w:styles xmlns:mc="http://schemas.openxmlformats.org/markup-compatibility/2006" xmlns:r="http://schemas.openxmlformats.org/officeDocument/2006/relationships" xmlns:w="http://schemas.openxmlformats.org/wordprocessingml/2006/main" xmlns:w14="http://schemas.microsoft.com/office/word/2010/wordml" xmlns:w15="http://schemas.microsoft.com/office/word/2012/wordml" xmlns:w16cex="http://schemas.microsoft.com/office/word/2018/wordml/cex" xmlns:w16cid="http://schemas.microsoft.com/office/word/2016/wordml/cid" xmlns:w16="http://schemas.microsoft.com/office/word/2018/wordml" xmlns:w16se="http://schemas.microsoft.com/office/word/2015/wordml/symex" mc:Ignorable="w14 w15 w16se w16cid w16 w16cex">
+<w:styles xmlns:mc="http://schemas.openxmlformats.org/markup-compatibility/2006" xmlns:r="http://schemas.openxmlformats.org/officeDocument/2006/relationships" xmlns:w="http://schemas.openxmlformats.org/wordprocessingml/2006/main" xmlns:w14="http://schemas.microsoft.com/office/word/2010/wordml" xmlns:w15="http://schemas.microsoft.com/office/word/2012/wordml" xmlns:w16cid="http://schemas.microsoft.com/office/word/2016/wordml/cid" xmlns:w16se="http://schemas.microsoft.com/office/word/2015/wordml/symex" mc:Ignorable="w14 w15 w16se w16cid">
   <w:docDefaults>
     <w:rPrDefault>
       <w:rPr>
@@ -2634,7 +3820,7 @@
 </file>
 
 <file path=customXml/itemProps1.xml><?xml version="1.0" encoding="utf-8"?>
-<ds:datastoreItem xmlns:ds="http://schemas.openxmlformats.org/officeDocument/2006/customXml" ds:itemID="{57EB4B40-B220-4AF0-A9C0-C0342BA6F1D6}">
+<ds:datastoreItem xmlns:ds="http://schemas.openxmlformats.org/officeDocument/2006/customXml" ds:itemID="{31DC3AF3-3726-4D09-A552-8FCC8711735F}">
   <ds:schemaRefs>
     <ds:schemaRef ds:uri="http://schemas.openxmlformats.org/officeDocument/2006/bibliography"/>
   </ds:schemaRefs>

</xml_diff>